<commit_message>
Fix Lista de Requisitos and Diagrama de Casos de Uso
Major update in these 2 files.
</commit_message>
<xml_diff>
--- a/Lista de Requisitos.docx
+++ b/Lista de Requisitos.docx
@@ -997,7 +997,7 @@
                 <w:szCs w:val="20"/>
                 <w:rtl w:val="0"/>
               </w:rPr>
-              <w:t xml:space="preserve">João Victor, Raphael e Jonathan</w:t>
+              <w:t xml:space="preserve">João Victor, Raphael e Jonathan, Camilo</w:t>
             </w:r>
             <w:r>
               <w:rPr>
@@ -1100,6 +1100,15 @@
             </w:pPr>
             <w:r>
               <w:rPr>
+                <w:color w:val="777777"/>
+                <w:sz w:val="20"/>
+                <w:szCs w:val="20"/>
+                <w:rtl w:val="0"/>
+              </w:rPr>
+              <w:t xml:space="preserve">25/10/2017</w:t>
+            </w:r>
+            <w:r>
+              <w:rPr>
                 <w:rtl w:val="0"/>
               </w:rPr>
             </w:r>
@@ -1121,23 +1130,13 @@
             </w:pPr>
             <w:r>
               <w:rPr>
-                <w:rtl w:val="0"/>
-              </w:rPr>
-            </w:r>
-          </w:p>
-        </w:tc>
-        <w:tc>
-          <w:tcPr/>
-          <w:p>
-            <w:pPr>
-              <w:contextualSpacing w:val="0"/>
-              <w:jc w:val="both"/>
-              <w:rPr>
                 <w:color w:val="777777"/>
                 <w:sz w:val="20"/>
                 <w:szCs w:val="20"/>
-              </w:rPr>
-            </w:pPr>
+                <w:rtl w:val="0"/>
+              </w:rPr>
+              <w:t xml:space="preserve">Nova revisão e aprimoramento dos requisitos.</w:t>
+            </w:r>
             <w:r>
               <w:rPr>
                 <w:rtl w:val="0"/>
@@ -1159,8 +1158,35 @@
             </w:pPr>
             <w:r>
               <w:rPr>
-                <w:rtl w:val="0"/>
-              </w:rPr>
+                <w:color w:val="777777"/>
+                <w:sz w:val="20"/>
+                <w:szCs w:val="20"/>
+                <w:rtl w:val="0"/>
+              </w:rPr>
+              <w:t xml:space="preserve">João Victor</w:t>
+            </w:r>
+          </w:p>
+        </w:tc>
+        <w:tc>
+          <w:tcPr/>
+          <w:p>
+            <w:pPr>
+              <w:contextualSpacing w:val="0"/>
+              <w:jc w:val="both"/>
+              <w:rPr>
+                <w:color w:val="777777"/>
+                <w:sz w:val="20"/>
+                <w:szCs w:val="20"/>
+              </w:rPr>
+            </w:pPr>
+            <w:r>
+              <w:rPr>
+                <w:color w:val="777777"/>
+                <w:sz w:val="20"/>
+                <w:szCs w:val="20"/>
+                <w:rtl w:val="0"/>
+              </w:rPr>
+              <w:t xml:space="preserve">01.02</w:t>
             </w:r>
           </w:p>
         </w:tc>
@@ -1869,20 +1895,14 @@
       </w:pPr>
       <w:r>
         <w:rPr>
-          <w:rFonts w:ascii="Arial" w:cs="Arial" w:eastAsia="Arial" w:hAnsi="Arial"/>
-          <w:b w:val="0"/>
-          <w:i w:val="0"/>
-          <w:smallCaps w:val="0"/>
-          <w:strike w:val="0"/>
-          <w:color w:val="000000"/>
-          <w:sz w:val="22"/>
-          <w:szCs w:val="22"/>
-          <w:u w:val="none"/>
-          <w:shd w:fill="auto" w:val="clear"/>
-          <w:vertAlign w:val="baseline"/>
           <w:rtl w:val="0"/>
         </w:rPr>
-        <w:t xml:space="preserve">Destacar o que o projeto não intenciona resolver.</w:t>
+        <w:t xml:space="preserve">O escopo deste projeto não inclui a solução para defeitos do Issues Monitoring.</w:t>
+      </w:r>
+      <w:r>
+        <w:rPr>
+          <w:rtl w:val="0"/>
+        </w:rPr>
       </w:r>
     </w:p>
     <w:p>
@@ -2689,7 +2709,85 @@
       <w:pPr>
         <w:spacing w:before="120" w:lineRule="auto"/>
         <w:contextualSpacing w:val="0"/>
-        <w:rPr/>
+        <w:rPr>
+          <w:b w:val="1"/>
+          <w:smallCaps w:val="1"/>
+        </w:rPr>
+      </w:pPr>
+      <w:r>
+        <w:rPr>
+          <w:rtl w:val="0"/>
+        </w:rPr>
+      </w:r>
+    </w:p>
+    <w:p>
+      <w:pPr>
+        <w:spacing w:before="120" w:lineRule="auto"/>
+        <w:contextualSpacing w:val="0"/>
+        <w:rPr>
+          <w:b w:val="1"/>
+          <w:smallCaps w:val="1"/>
+        </w:rPr>
+      </w:pPr>
+      <w:r>
+        <w:rPr>
+          <w:rtl w:val="0"/>
+        </w:rPr>
+      </w:r>
+    </w:p>
+    <w:p>
+      <w:pPr>
+        <w:spacing w:before="120" w:lineRule="auto"/>
+        <w:contextualSpacing w:val="0"/>
+        <w:rPr>
+          <w:b w:val="1"/>
+          <w:smallCaps w:val="1"/>
+        </w:rPr>
+      </w:pPr>
+      <w:r>
+        <w:rPr>
+          <w:rtl w:val="0"/>
+        </w:rPr>
+      </w:r>
+    </w:p>
+    <w:p>
+      <w:pPr>
+        <w:spacing w:before="120" w:lineRule="auto"/>
+        <w:contextualSpacing w:val="0"/>
+        <w:rPr>
+          <w:b w:val="1"/>
+          <w:smallCaps w:val="1"/>
+        </w:rPr>
+      </w:pPr>
+      <w:r>
+        <w:rPr>
+          <w:rtl w:val="0"/>
+        </w:rPr>
+      </w:r>
+    </w:p>
+    <w:p>
+      <w:pPr>
+        <w:spacing w:before="120" w:lineRule="auto"/>
+        <w:contextualSpacing w:val="0"/>
+        <w:rPr>
+          <w:b w:val="1"/>
+          <w:smallCaps w:val="1"/>
+        </w:rPr>
+      </w:pPr>
+      <w:r>
+        <w:rPr>
+          <w:rtl w:val="0"/>
+        </w:rPr>
+      </w:r>
+    </w:p>
+    <w:p>
+      <w:pPr>
+        <w:spacing w:before="120" w:lineRule="auto"/>
+        <w:contextualSpacing w:val="0"/>
+        <w:rPr>
+          <w:b w:val="1"/>
+          <w:smallCaps w:val="1"/>
+        </w:rPr>
       </w:pPr>
       <w:r>
         <w:rPr>
@@ -2895,110 +2993,51 @@
           <w:tcPr/>
           <w:p>
             <w:pPr>
-              <w:keepNext w:val="0"/>
-              <w:keepLines w:val="0"/>
-              <w:widowControl w:val="1"/>
-              <w:pBdr>
-                <w:top w:space="0" w:sz="0" w:val="nil"/>
-                <w:left w:space="0" w:sz="0" w:val="nil"/>
-                <w:bottom w:space="0" w:sz="0" w:val="nil"/>
-                <w:right w:space="0" w:sz="0" w:val="nil"/>
-                <w:between w:space="0" w:sz="0" w:val="nil"/>
-              </w:pBdr>
-              <w:shd w:fill="auto" w:val="clear"/>
-              <w:spacing w:after="0" w:before="120" w:line="240" w:lineRule="auto"/>
-              <w:ind w:left="0" w:right="0" w:firstLine="0"/>
-              <w:contextualSpacing w:val="0"/>
-              <w:jc w:val="both"/>
-              <w:rPr>
-                <w:rFonts w:ascii="Times New Roman" w:cs="Times New Roman" w:eastAsia="Times New Roman" w:hAnsi="Times New Roman"/>
-                <w:b w:val="0"/>
-                <w:i w:val="0"/>
-                <w:smallCaps w:val="0"/>
-                <w:strike w:val="0"/>
-                <w:color w:val="000000"/>
-                <w:sz w:val="20"/>
-                <w:szCs w:val="20"/>
-                <w:u w:val="none"/>
-                <w:shd w:fill="auto" w:val="clear"/>
-                <w:vertAlign w:val="baseline"/>
-              </w:rPr>
-            </w:pPr>
-            <w:r>
-              <w:rPr>
-                <w:rFonts w:ascii="Arial" w:cs="Arial" w:eastAsia="Arial" w:hAnsi="Arial"/>
-                <w:b w:val="0"/>
-                <w:i w:val="0"/>
-                <w:smallCaps w:val="0"/>
-                <w:strike w:val="0"/>
-                <w:color w:val="000000"/>
-                <w:sz w:val="20"/>
-                <w:szCs w:val="20"/>
-                <w:u w:val="none"/>
-                <w:shd w:fill="auto" w:val="clear"/>
-                <w:vertAlign w:val="baseline"/>
+              <w:spacing w:before="120" w:lineRule="auto"/>
+              <w:contextualSpacing w:val="0"/>
+              <w:jc w:val="both"/>
+              <w:rPr>
+                <w:sz w:val="20"/>
+                <w:szCs w:val="20"/>
+              </w:rPr>
+            </w:pPr>
+            <w:r>
+              <w:rPr>
+                <w:sz w:val="20"/>
+                <w:szCs w:val="20"/>
                 <w:rtl w:val="0"/>
               </w:rPr>
               <w:t xml:space="preserve">RF01</w:t>
             </w:r>
-            <w:r>
-              <w:rPr>
-                <w:rtl w:val="0"/>
-              </w:rPr>
-            </w:r>
-          </w:p>
-        </w:tc>
-        <w:tc>
-          <w:tcPr/>
-          <w:p>
-            <w:pPr>
-              <w:keepNext w:val="0"/>
-              <w:keepLines w:val="0"/>
-              <w:widowControl w:val="1"/>
-              <w:pBdr>
-                <w:top w:space="0" w:sz="0" w:val="nil"/>
-                <w:left w:space="0" w:sz="0" w:val="nil"/>
-                <w:bottom w:space="0" w:sz="0" w:val="nil"/>
-                <w:right w:space="0" w:sz="0" w:val="nil"/>
-                <w:between w:space="0" w:sz="0" w:val="nil"/>
-              </w:pBdr>
-              <w:shd w:fill="auto" w:val="clear"/>
-              <w:spacing w:after="0" w:before="120" w:line="240" w:lineRule="auto"/>
-              <w:ind w:left="0" w:right="0" w:firstLine="0"/>
-              <w:contextualSpacing w:val="0"/>
-              <w:jc w:val="both"/>
-              <w:rPr>
-                <w:i w:val="0"/>
-                <w:smallCaps w:val="0"/>
-                <w:strike w:val="0"/>
-                <w:color w:val="000000"/>
-                <w:sz w:val="20"/>
-                <w:szCs w:val="20"/>
-                <w:u w:val="none"/>
-                <w:shd w:fill="auto" w:val="clear"/>
-                <w:vertAlign w:val="baseline"/>
-              </w:rPr>
-            </w:pPr>
-            <w:r>
-              <w:rPr>
-                <w:sz w:val="20"/>
-                <w:szCs w:val="20"/>
-                <w:rtl w:val="0"/>
-              </w:rPr>
-              <w:t xml:space="preserve">O sistema deve ser capaz de determinar a presença ou não do usuário em cada área do laboratório envolvido neste projeto.</w:t>
-            </w:r>
-            <w:r>
-              <w:rPr>
-                <w:rtl w:val="0"/>
-              </w:rPr>
-            </w:r>
-          </w:p>
-        </w:tc>
-        <w:tc>
-          <w:tcPr/>
-          <w:p>
-            <w:pPr>
-              <w:spacing w:after="0" w:before="120" w:lineRule="auto"/>
+          </w:p>
+        </w:tc>
+        <w:tc>
+          <w:tcPr/>
+          <w:p>
+            <w:pPr>
+              <w:spacing w:before="120" w:lineRule="auto"/>
+              <w:contextualSpacing w:val="0"/>
+              <w:jc w:val="both"/>
+              <w:rPr>
+                <w:sz w:val="20"/>
+                <w:szCs w:val="20"/>
+              </w:rPr>
+            </w:pPr>
+            <w:r>
+              <w:rPr>
+                <w:sz w:val="20"/>
+                <w:szCs w:val="20"/>
+                <w:rtl w:val="0"/>
+              </w:rPr>
+              <w:t xml:space="preserve">O sistema deve determinar a presença ou não do usuário em cada área do laboratório envolvido neste projeto.</w:t>
+            </w:r>
+          </w:p>
+        </w:tc>
+        <w:tc>
+          <w:tcPr/>
+          <w:p>
+            <w:pPr>
+              <w:spacing w:before="120" w:lineRule="auto"/>
               <w:contextualSpacing w:val="0"/>
               <w:jc w:val="both"/>
               <w:rPr>
@@ -3014,57 +3053,27 @@
               </w:rPr>
               <w:t xml:space="preserve">Proposto</w:t>
             </w:r>
-            <w:r>
-              <w:rPr>
-                <w:rtl w:val="0"/>
-              </w:rPr>
-            </w:r>
-          </w:p>
-        </w:tc>
-        <w:tc>
-          <w:tcPr/>
-          <w:p>
-            <w:pPr>
-              <w:keepNext w:val="0"/>
-              <w:keepLines w:val="0"/>
-              <w:widowControl w:val="1"/>
-              <w:pBdr>
-                <w:top w:space="0" w:sz="0" w:val="nil"/>
-                <w:left w:space="0" w:sz="0" w:val="nil"/>
-                <w:bottom w:space="0" w:sz="0" w:val="nil"/>
-                <w:right w:space="0" w:sz="0" w:val="nil"/>
-                <w:between w:space="0" w:sz="0" w:val="nil"/>
-              </w:pBdr>
-              <w:shd w:fill="auto" w:val="clear"/>
-              <w:spacing w:after="0" w:before="120" w:line="240" w:lineRule="auto"/>
-              <w:ind w:left="0" w:right="0" w:firstLine="0"/>
-              <w:contextualSpacing w:val="0"/>
-              <w:jc w:val="both"/>
-              <w:rPr>
-                <w:rFonts w:ascii="Arial" w:cs="Arial" w:eastAsia="Arial" w:hAnsi="Arial"/>
-                <w:b w:val="0"/>
-                <w:i w:val="0"/>
-                <w:smallCaps w:val="0"/>
-                <w:strike w:val="0"/>
-                <w:sz w:val="20"/>
-                <w:szCs w:val="20"/>
-                <w:u w:val="none"/>
-                <w:shd w:fill="auto" w:val="clear"/>
-                <w:vertAlign w:val="baseline"/>
-              </w:rPr>
-            </w:pPr>
-            <w:r>
-              <w:rPr>
-                <w:sz w:val="20"/>
-                <w:szCs w:val="20"/>
-                <w:rtl w:val="0"/>
-              </w:rPr>
-              <w:t xml:space="preserve">        Alta</w:t>
-            </w:r>
-            <w:r>
-              <w:rPr>
-                <w:rtl w:val="0"/>
-              </w:rPr>
+          </w:p>
+        </w:tc>
+        <w:tc>
+          <w:tcPr/>
+          <w:p>
+            <w:pPr>
+              <w:spacing w:before="120" w:lineRule="auto"/>
+              <w:contextualSpacing w:val="0"/>
+              <w:jc w:val="both"/>
+              <w:rPr>
+                <w:sz w:val="20"/>
+                <w:szCs w:val="20"/>
+              </w:rPr>
+            </w:pPr>
+            <w:r>
+              <w:rPr>
+                <w:sz w:val="20"/>
+                <w:szCs w:val="20"/>
+                <w:rtl w:val="0"/>
+              </w:rPr>
+              <w:t xml:space="preserve">Média</w:t>
             </w:r>
           </w:p>
         </w:tc>
@@ -3110,7 +3119,7 @@
                 <w:szCs w:val="20"/>
                 <w:rtl w:val="0"/>
               </w:rPr>
-              <w:t xml:space="preserve">O sistema deve ser capaz de informar ao Issues Monitoring quando um usuário entra ou sai de uma das áreas do laboratório.</w:t>
+              <w:t xml:space="preserve">O sistema informar ao Issues Monitoring quando um usuário entra ou sai de uma das áreas do laboratório.</w:t>
             </w:r>
           </w:p>
         </w:tc>
@@ -3154,7 +3163,7 @@
                 <w:szCs w:val="20"/>
                 <w:rtl w:val="0"/>
               </w:rPr>
-              <w:t xml:space="preserve">Alta</w:t>
+              <w:t xml:space="preserve">Média</w:t>
             </w:r>
           </w:p>
         </w:tc>
@@ -3200,7 +3209,7 @@
                 <w:szCs w:val="20"/>
                 <w:rtl w:val="0"/>
               </w:rPr>
-              <w:t xml:space="preserve">O sistema deve ser capaz de consultar e editar as informações de preferência do usuário presentes no Issues Monitoring.</w:t>
+              <w:t xml:space="preserve">O sistema deve possibilitar consulta e edição de preferências do usuário.</w:t>
             </w:r>
           </w:p>
         </w:tc>
@@ -3334,7 +3343,915 @@
                 <w:szCs w:val="20"/>
                 <w:rtl w:val="0"/>
               </w:rPr>
+              <w:t xml:space="preserve">Baixa</w:t>
+            </w:r>
+          </w:p>
+        </w:tc>
+      </w:tr>
+      <w:tr>
+        <w:tc>
+          <w:tcPr/>
+          <w:p>
+            <w:pPr>
+              <w:spacing w:before="120" w:lineRule="auto"/>
+              <w:contextualSpacing w:val="0"/>
+              <w:jc w:val="both"/>
+              <w:rPr>
+                <w:sz w:val="20"/>
+                <w:szCs w:val="20"/>
+              </w:rPr>
+            </w:pPr>
+            <w:r>
+              <w:rPr>
+                <w:sz w:val="20"/>
+                <w:szCs w:val="20"/>
+                <w:rtl w:val="0"/>
+              </w:rPr>
+              <w:t xml:space="preserve">RF05</w:t>
+            </w:r>
+          </w:p>
+        </w:tc>
+        <w:tc>
+          <w:tcPr/>
+          <w:p>
+            <w:pPr>
+              <w:spacing w:before="120" w:lineRule="auto"/>
+              <w:contextualSpacing w:val="0"/>
+              <w:jc w:val="both"/>
+              <w:rPr>
+                <w:sz w:val="20"/>
+                <w:szCs w:val="20"/>
+              </w:rPr>
+            </w:pPr>
+            <w:r>
+              <w:rPr>
+                <w:sz w:val="20"/>
+                <w:szCs w:val="20"/>
+                <w:rtl w:val="0"/>
+              </w:rPr>
+              <w:t xml:space="preserve">O sistema deve possuir uma interface de configuração do endereço MAC do roteador Wi-fi.</w:t>
+            </w:r>
+          </w:p>
+        </w:tc>
+        <w:tc>
+          <w:tcPr/>
+          <w:p>
+            <w:pPr>
+              <w:spacing w:before="120" w:lineRule="auto"/>
+              <w:contextualSpacing w:val="0"/>
+              <w:jc w:val="both"/>
+              <w:rPr>
+                <w:sz w:val="20"/>
+                <w:szCs w:val="20"/>
+              </w:rPr>
+            </w:pPr>
+            <w:r>
+              <w:rPr>
+                <w:sz w:val="20"/>
+                <w:szCs w:val="20"/>
+                <w:rtl w:val="0"/>
+              </w:rPr>
+              <w:t xml:space="preserve">Proposto</w:t>
+            </w:r>
+          </w:p>
+        </w:tc>
+        <w:tc>
+          <w:tcPr/>
+          <w:p>
+            <w:pPr>
+              <w:spacing w:before="120" w:lineRule="auto"/>
+              <w:contextualSpacing w:val="0"/>
+              <w:jc w:val="both"/>
+              <w:rPr>
+                <w:sz w:val="20"/>
+                <w:szCs w:val="20"/>
+              </w:rPr>
+            </w:pPr>
+            <w:r>
+              <w:rPr>
+                <w:sz w:val="20"/>
+                <w:szCs w:val="20"/>
+                <w:rtl w:val="0"/>
+              </w:rPr>
+              <w:t xml:space="preserve">Alta</w:t>
+            </w:r>
+          </w:p>
+        </w:tc>
+      </w:tr>
+      <w:tr>
+        <w:trPr>
+          <w:trHeight w:val="340" w:hRule="atLeast"/>
+        </w:trPr>
+        <w:tc>
+          <w:tcPr/>
+          <w:p>
+            <w:pPr>
+              <w:spacing w:before="120" w:lineRule="auto"/>
+              <w:contextualSpacing w:val="0"/>
+              <w:jc w:val="both"/>
+              <w:rPr>
+                <w:sz w:val="20"/>
+                <w:szCs w:val="20"/>
+              </w:rPr>
+            </w:pPr>
+            <w:r>
+              <w:rPr>
+                <w:sz w:val="20"/>
+                <w:szCs w:val="20"/>
+                <w:rtl w:val="0"/>
+              </w:rPr>
+              <w:t xml:space="preserve">RF06</w:t>
+            </w:r>
+          </w:p>
+        </w:tc>
+        <w:tc>
+          <w:tcPr/>
+          <w:p>
+            <w:pPr>
+              <w:spacing w:before="120" w:lineRule="auto"/>
+              <w:contextualSpacing w:val="0"/>
+              <w:jc w:val="both"/>
+              <w:rPr>
+                <w:sz w:val="20"/>
+                <w:szCs w:val="20"/>
+              </w:rPr>
+            </w:pPr>
+            <w:r>
+              <w:rPr>
+                <w:sz w:val="20"/>
+                <w:szCs w:val="20"/>
+                <w:rtl w:val="0"/>
+              </w:rPr>
+              <w:t xml:space="preserve">O sistema deve possuir uma interface de configuração das preferências do usuário.</w:t>
+            </w:r>
+          </w:p>
+        </w:tc>
+        <w:tc>
+          <w:tcPr/>
+          <w:p>
+            <w:pPr>
+              <w:spacing w:before="120" w:lineRule="auto"/>
+              <w:contextualSpacing w:val="0"/>
+              <w:jc w:val="both"/>
+              <w:rPr>
+                <w:sz w:val="20"/>
+                <w:szCs w:val="20"/>
+              </w:rPr>
+            </w:pPr>
+            <w:r>
+              <w:rPr>
+                <w:sz w:val="20"/>
+                <w:szCs w:val="20"/>
+                <w:rtl w:val="0"/>
+              </w:rPr>
+              <w:t xml:space="preserve">Proposto</w:t>
+            </w:r>
+          </w:p>
+        </w:tc>
+        <w:tc>
+          <w:tcPr/>
+          <w:p>
+            <w:pPr>
+              <w:spacing w:before="120" w:lineRule="auto"/>
+              <w:contextualSpacing w:val="0"/>
+              <w:jc w:val="both"/>
+              <w:rPr>
+                <w:sz w:val="20"/>
+                <w:szCs w:val="20"/>
+              </w:rPr>
+            </w:pPr>
+            <w:r>
+              <w:rPr>
+                <w:sz w:val="20"/>
+                <w:szCs w:val="20"/>
+                <w:rtl w:val="0"/>
+              </w:rPr>
+              <w:t xml:space="preserve">Alta</w:t>
+            </w:r>
+          </w:p>
+        </w:tc>
+      </w:tr>
+      <w:tr>
+        <w:tc>
+          <w:tcPr/>
+          <w:p>
+            <w:pPr>
+              <w:spacing w:before="120" w:lineRule="auto"/>
+              <w:contextualSpacing w:val="0"/>
+              <w:jc w:val="both"/>
+              <w:rPr>
+                <w:sz w:val="20"/>
+                <w:szCs w:val="20"/>
+              </w:rPr>
+            </w:pPr>
+            <w:r>
+              <w:rPr>
+                <w:sz w:val="20"/>
+                <w:szCs w:val="20"/>
+                <w:rtl w:val="0"/>
+              </w:rPr>
+              <w:t xml:space="preserve">RF07</w:t>
+            </w:r>
+          </w:p>
+        </w:tc>
+        <w:tc>
+          <w:tcPr/>
+          <w:p>
+            <w:pPr>
+              <w:spacing w:before="120" w:lineRule="auto"/>
+              <w:contextualSpacing w:val="0"/>
+              <w:jc w:val="both"/>
+              <w:rPr>
+                <w:sz w:val="20"/>
+                <w:szCs w:val="20"/>
+              </w:rPr>
+            </w:pPr>
+            <w:r>
+              <w:rPr>
+                <w:sz w:val="20"/>
+                <w:szCs w:val="20"/>
+                <w:rtl w:val="0"/>
+              </w:rPr>
+              <w:t xml:space="preserve">O sistema deve possuir uma interface de autenticação do usuário.</w:t>
+            </w:r>
+          </w:p>
+        </w:tc>
+        <w:tc>
+          <w:tcPr/>
+          <w:p>
+            <w:pPr>
+              <w:spacing w:before="120" w:lineRule="auto"/>
+              <w:contextualSpacing w:val="0"/>
+              <w:jc w:val="both"/>
+              <w:rPr>
+                <w:sz w:val="20"/>
+                <w:szCs w:val="20"/>
+              </w:rPr>
+            </w:pPr>
+            <w:r>
+              <w:rPr>
+                <w:sz w:val="20"/>
+                <w:szCs w:val="20"/>
+                <w:rtl w:val="0"/>
+              </w:rPr>
+              <w:t xml:space="preserve">Proposto</w:t>
+            </w:r>
+          </w:p>
+        </w:tc>
+        <w:tc>
+          <w:tcPr/>
+          <w:p>
+            <w:pPr>
+              <w:spacing w:before="120" w:lineRule="auto"/>
+              <w:contextualSpacing w:val="0"/>
+              <w:jc w:val="both"/>
+              <w:rPr>
+                <w:sz w:val="20"/>
+                <w:szCs w:val="20"/>
+              </w:rPr>
+            </w:pPr>
+            <w:r>
+              <w:rPr>
+                <w:sz w:val="20"/>
+                <w:szCs w:val="20"/>
+                <w:rtl w:val="0"/>
+              </w:rPr>
+              <w:t xml:space="preserve">Alta</w:t>
+            </w:r>
+          </w:p>
+        </w:tc>
+      </w:tr>
+      <w:tr>
+        <w:tc>
+          <w:tcPr/>
+          <w:p>
+            <w:pPr>
+              <w:spacing w:before="120" w:lineRule="auto"/>
+              <w:contextualSpacing w:val="0"/>
+              <w:jc w:val="both"/>
+              <w:rPr>
+                <w:sz w:val="20"/>
+                <w:szCs w:val="20"/>
+              </w:rPr>
+            </w:pPr>
+            <w:r>
+              <w:rPr>
+                <w:sz w:val="20"/>
+                <w:szCs w:val="20"/>
+                <w:rtl w:val="0"/>
+              </w:rPr>
+              <w:t xml:space="preserve">RF08</w:t>
+            </w:r>
+          </w:p>
+        </w:tc>
+        <w:tc>
+          <w:tcPr/>
+          <w:p>
+            <w:pPr>
+              <w:spacing w:before="120" w:lineRule="auto"/>
+              <w:contextualSpacing w:val="0"/>
+              <w:jc w:val="both"/>
+              <w:rPr>
+                <w:sz w:val="20"/>
+                <w:szCs w:val="20"/>
+              </w:rPr>
+            </w:pPr>
+            <w:r>
+              <w:rPr>
+                <w:sz w:val="20"/>
+                <w:szCs w:val="20"/>
+                <w:rtl w:val="0"/>
+              </w:rPr>
+              <w:t xml:space="preserve">O sistema deve ter uma API para realizar a consulta de preferências do usuário.</w:t>
+            </w:r>
+            <w:r>
+              <w:rPr>
+                <w:rtl w:val="0"/>
+              </w:rPr>
+            </w:r>
+          </w:p>
+        </w:tc>
+        <w:tc>
+          <w:tcPr/>
+          <w:p>
+            <w:pPr>
+              <w:spacing w:before="120" w:lineRule="auto"/>
+              <w:contextualSpacing w:val="0"/>
+              <w:jc w:val="both"/>
+              <w:rPr>
+                <w:sz w:val="20"/>
+                <w:szCs w:val="20"/>
+              </w:rPr>
+            </w:pPr>
+            <w:r>
+              <w:rPr>
+                <w:sz w:val="20"/>
+                <w:szCs w:val="20"/>
+                <w:rtl w:val="0"/>
+              </w:rPr>
+              <w:t xml:space="preserve">Proposto</w:t>
+            </w:r>
+          </w:p>
+        </w:tc>
+        <w:tc>
+          <w:tcPr/>
+          <w:p>
+            <w:pPr>
+              <w:spacing w:before="120" w:lineRule="auto"/>
+              <w:contextualSpacing w:val="0"/>
+              <w:jc w:val="both"/>
+              <w:rPr>
+                <w:sz w:val="20"/>
+                <w:szCs w:val="20"/>
+              </w:rPr>
+            </w:pPr>
+            <w:r>
+              <w:rPr>
+                <w:sz w:val="20"/>
+                <w:szCs w:val="20"/>
+                <w:rtl w:val="0"/>
+              </w:rPr>
               <w:t xml:space="preserve">Média</w:t>
+            </w:r>
+          </w:p>
+        </w:tc>
+      </w:tr>
+      <w:tr>
+        <w:tc>
+          <w:tcPr/>
+          <w:p>
+            <w:pPr>
+              <w:spacing w:before="120" w:lineRule="auto"/>
+              <w:contextualSpacing w:val="0"/>
+              <w:jc w:val="both"/>
+              <w:rPr>
+                <w:sz w:val="20"/>
+                <w:szCs w:val="20"/>
+              </w:rPr>
+            </w:pPr>
+            <w:r>
+              <w:rPr>
+                <w:sz w:val="20"/>
+                <w:szCs w:val="20"/>
+                <w:rtl w:val="0"/>
+              </w:rPr>
+              <w:t xml:space="preserve">RF09</w:t>
+            </w:r>
+          </w:p>
+        </w:tc>
+        <w:tc>
+          <w:tcPr/>
+          <w:p>
+            <w:pPr>
+              <w:spacing w:before="120" w:lineRule="auto"/>
+              <w:contextualSpacing w:val="0"/>
+              <w:jc w:val="both"/>
+              <w:rPr>
+                <w:sz w:val="20"/>
+                <w:szCs w:val="20"/>
+              </w:rPr>
+            </w:pPr>
+            <w:r>
+              <w:rPr>
+                <w:sz w:val="20"/>
+                <w:szCs w:val="20"/>
+                <w:rtl w:val="0"/>
+              </w:rPr>
+              <w:t xml:space="preserve">O sistema deve ter uma API para realizar a autenticação do usuário no aplicativo Android.</w:t>
+            </w:r>
+          </w:p>
+        </w:tc>
+        <w:tc>
+          <w:tcPr/>
+          <w:p>
+            <w:pPr>
+              <w:spacing w:before="120" w:lineRule="auto"/>
+              <w:contextualSpacing w:val="0"/>
+              <w:jc w:val="both"/>
+              <w:rPr>
+                <w:sz w:val="20"/>
+                <w:szCs w:val="20"/>
+              </w:rPr>
+            </w:pPr>
+            <w:r>
+              <w:rPr>
+                <w:sz w:val="20"/>
+                <w:szCs w:val="20"/>
+                <w:rtl w:val="0"/>
+              </w:rPr>
+              <w:t xml:space="preserve">Proposto</w:t>
+            </w:r>
+          </w:p>
+        </w:tc>
+        <w:tc>
+          <w:tcPr/>
+          <w:p>
+            <w:pPr>
+              <w:spacing w:before="120" w:lineRule="auto"/>
+              <w:contextualSpacing w:val="0"/>
+              <w:jc w:val="both"/>
+              <w:rPr>
+                <w:sz w:val="20"/>
+                <w:szCs w:val="20"/>
+              </w:rPr>
+            </w:pPr>
+            <w:r>
+              <w:rPr>
+                <w:sz w:val="20"/>
+                <w:szCs w:val="20"/>
+                <w:rtl w:val="0"/>
+              </w:rPr>
+              <w:t xml:space="preserve">Média</w:t>
+            </w:r>
+          </w:p>
+        </w:tc>
+      </w:tr>
+      <w:tr>
+        <w:tc>
+          <w:tcPr/>
+          <w:p>
+            <w:pPr>
+              <w:spacing w:before="120" w:lineRule="auto"/>
+              <w:contextualSpacing w:val="0"/>
+              <w:jc w:val="both"/>
+              <w:rPr>
+                <w:sz w:val="20"/>
+                <w:szCs w:val="20"/>
+              </w:rPr>
+            </w:pPr>
+            <w:r>
+              <w:rPr>
+                <w:sz w:val="20"/>
+                <w:szCs w:val="20"/>
+                <w:rtl w:val="0"/>
+              </w:rPr>
+              <w:t xml:space="preserve">RF10</w:t>
+            </w:r>
+          </w:p>
+        </w:tc>
+        <w:tc>
+          <w:tcPr/>
+          <w:p>
+            <w:pPr>
+              <w:spacing w:before="120" w:lineRule="auto"/>
+              <w:contextualSpacing w:val="0"/>
+              <w:jc w:val="both"/>
+              <w:rPr>
+                <w:sz w:val="20"/>
+                <w:szCs w:val="20"/>
+              </w:rPr>
+            </w:pPr>
+            <w:r>
+              <w:rPr>
+                <w:sz w:val="20"/>
+                <w:szCs w:val="20"/>
+                <w:rtl w:val="0"/>
+              </w:rPr>
+              <w:t xml:space="preserve">O sistema deve ter uma API para registrar no Issues Monitoring a entrada/saída do usuário das áreas do laboratório.</w:t>
+            </w:r>
+          </w:p>
+        </w:tc>
+        <w:tc>
+          <w:tcPr/>
+          <w:p>
+            <w:pPr>
+              <w:spacing w:before="120" w:lineRule="auto"/>
+              <w:contextualSpacing w:val="0"/>
+              <w:jc w:val="both"/>
+              <w:rPr>
+                <w:sz w:val="20"/>
+                <w:szCs w:val="20"/>
+              </w:rPr>
+            </w:pPr>
+            <w:r>
+              <w:rPr>
+                <w:sz w:val="20"/>
+                <w:szCs w:val="20"/>
+                <w:rtl w:val="0"/>
+              </w:rPr>
+              <w:t xml:space="preserve">Proposto</w:t>
+            </w:r>
+          </w:p>
+        </w:tc>
+        <w:tc>
+          <w:tcPr/>
+          <w:p>
+            <w:pPr>
+              <w:spacing w:before="120" w:lineRule="auto"/>
+              <w:contextualSpacing w:val="0"/>
+              <w:jc w:val="both"/>
+              <w:rPr>
+                <w:sz w:val="20"/>
+                <w:szCs w:val="20"/>
+              </w:rPr>
+            </w:pPr>
+            <w:r>
+              <w:rPr>
+                <w:sz w:val="20"/>
+                <w:szCs w:val="20"/>
+                <w:rtl w:val="0"/>
+              </w:rPr>
+              <w:t xml:space="preserve">Média</w:t>
+            </w:r>
+          </w:p>
+        </w:tc>
+      </w:tr>
+      <w:tr>
+        <w:tc>
+          <w:tcPr/>
+          <w:p>
+            <w:pPr>
+              <w:spacing w:before="120" w:lineRule="auto"/>
+              <w:contextualSpacing w:val="0"/>
+              <w:jc w:val="both"/>
+              <w:rPr>
+                <w:sz w:val="20"/>
+                <w:szCs w:val="20"/>
+              </w:rPr>
+            </w:pPr>
+            <w:r>
+              <w:rPr>
+                <w:sz w:val="20"/>
+                <w:szCs w:val="20"/>
+                <w:rtl w:val="0"/>
+              </w:rPr>
+              <w:t xml:space="preserve">RF11</w:t>
+            </w:r>
+          </w:p>
+        </w:tc>
+        <w:tc>
+          <w:tcPr/>
+          <w:p>
+            <w:pPr>
+              <w:spacing w:before="120" w:lineRule="auto"/>
+              <w:contextualSpacing w:val="0"/>
+              <w:jc w:val="both"/>
+              <w:rPr>
+                <w:sz w:val="20"/>
+                <w:szCs w:val="20"/>
+              </w:rPr>
+            </w:pPr>
+            <w:r>
+              <w:rPr>
+                <w:sz w:val="20"/>
+                <w:szCs w:val="20"/>
+                <w:rtl w:val="0"/>
+              </w:rPr>
+              <w:t xml:space="preserve">O sistema deve ter uma API para realizar a alteração de preferências do usuário no Issues Monitoring.</w:t>
+            </w:r>
+          </w:p>
+        </w:tc>
+        <w:tc>
+          <w:tcPr/>
+          <w:p>
+            <w:pPr>
+              <w:spacing w:before="120" w:lineRule="auto"/>
+              <w:contextualSpacing w:val="0"/>
+              <w:jc w:val="both"/>
+              <w:rPr>
+                <w:sz w:val="20"/>
+                <w:szCs w:val="20"/>
+              </w:rPr>
+            </w:pPr>
+            <w:r>
+              <w:rPr>
+                <w:sz w:val="20"/>
+                <w:szCs w:val="20"/>
+                <w:rtl w:val="0"/>
+              </w:rPr>
+              <w:t xml:space="preserve">Proposto</w:t>
+            </w:r>
+          </w:p>
+        </w:tc>
+        <w:tc>
+          <w:tcPr/>
+          <w:p>
+            <w:pPr>
+              <w:spacing w:before="120" w:lineRule="auto"/>
+              <w:contextualSpacing w:val="0"/>
+              <w:jc w:val="both"/>
+              <w:rPr>
+                <w:sz w:val="20"/>
+                <w:szCs w:val="20"/>
+              </w:rPr>
+            </w:pPr>
+            <w:r>
+              <w:rPr>
+                <w:sz w:val="20"/>
+                <w:szCs w:val="20"/>
+                <w:rtl w:val="0"/>
+              </w:rPr>
+              <w:t xml:space="preserve">Média</w:t>
+            </w:r>
+          </w:p>
+        </w:tc>
+      </w:tr>
+      <w:tr>
+        <w:tc>
+          <w:tcPr/>
+          <w:p>
+            <w:pPr>
+              <w:spacing w:before="120" w:lineRule="auto"/>
+              <w:contextualSpacing w:val="0"/>
+              <w:jc w:val="both"/>
+              <w:rPr>
+                <w:sz w:val="20"/>
+                <w:szCs w:val="20"/>
+              </w:rPr>
+            </w:pPr>
+            <w:r>
+              <w:rPr>
+                <w:sz w:val="20"/>
+                <w:szCs w:val="20"/>
+                <w:rtl w:val="0"/>
+              </w:rPr>
+              <w:t xml:space="preserve">RF12</w:t>
+            </w:r>
+          </w:p>
+        </w:tc>
+        <w:tc>
+          <w:tcPr/>
+          <w:p>
+            <w:pPr>
+              <w:spacing w:before="120" w:lineRule="auto"/>
+              <w:contextualSpacing w:val="0"/>
+              <w:jc w:val="both"/>
+              <w:rPr>
+                <w:sz w:val="20"/>
+                <w:szCs w:val="20"/>
+              </w:rPr>
+            </w:pPr>
+            <w:r>
+              <w:rPr>
+                <w:sz w:val="20"/>
+                <w:szCs w:val="20"/>
+                <w:rtl w:val="0"/>
+              </w:rPr>
+              <w:t xml:space="preserve">O sistema deve receber avisos do Issues Monitoring e notificar o usuário através de notificação push.</w:t>
+            </w:r>
+          </w:p>
+        </w:tc>
+        <w:tc>
+          <w:tcPr/>
+          <w:p>
+            <w:pPr>
+              <w:spacing w:before="120" w:lineRule="auto"/>
+              <w:contextualSpacing w:val="0"/>
+              <w:jc w:val="both"/>
+              <w:rPr>
+                <w:sz w:val="20"/>
+                <w:szCs w:val="20"/>
+              </w:rPr>
+            </w:pPr>
+            <w:r>
+              <w:rPr>
+                <w:sz w:val="20"/>
+                <w:szCs w:val="20"/>
+                <w:rtl w:val="0"/>
+              </w:rPr>
+              <w:t xml:space="preserve">Proposto</w:t>
+            </w:r>
+          </w:p>
+        </w:tc>
+        <w:tc>
+          <w:tcPr/>
+          <w:p>
+            <w:pPr>
+              <w:spacing w:before="120" w:lineRule="auto"/>
+              <w:contextualSpacing w:val="0"/>
+              <w:jc w:val="both"/>
+              <w:rPr>
+                <w:sz w:val="20"/>
+                <w:szCs w:val="20"/>
+              </w:rPr>
+            </w:pPr>
+            <w:r>
+              <w:rPr>
+                <w:sz w:val="20"/>
+                <w:szCs w:val="20"/>
+                <w:rtl w:val="0"/>
+              </w:rPr>
+              <w:t xml:space="preserve">Alta</w:t>
+            </w:r>
+          </w:p>
+        </w:tc>
+      </w:tr>
+      <w:tr>
+        <w:tc>
+          <w:tcPr/>
+          <w:p>
+            <w:pPr>
+              <w:spacing w:before="120" w:lineRule="auto"/>
+              <w:contextualSpacing w:val="0"/>
+              <w:jc w:val="both"/>
+              <w:rPr>
+                <w:sz w:val="20"/>
+                <w:szCs w:val="20"/>
+              </w:rPr>
+            </w:pPr>
+            <w:r>
+              <w:rPr>
+                <w:sz w:val="20"/>
+                <w:szCs w:val="20"/>
+                <w:rtl w:val="0"/>
+              </w:rPr>
+              <w:t xml:space="preserve">RF13</w:t>
+            </w:r>
+          </w:p>
+        </w:tc>
+        <w:tc>
+          <w:tcPr/>
+          <w:p>
+            <w:pPr>
+              <w:spacing w:before="120" w:lineRule="auto"/>
+              <w:contextualSpacing w:val="0"/>
+              <w:jc w:val="both"/>
+              <w:rPr>
+                <w:sz w:val="20"/>
+                <w:szCs w:val="20"/>
+              </w:rPr>
+            </w:pPr>
+            <w:r>
+              <w:rPr>
+                <w:sz w:val="20"/>
+                <w:szCs w:val="20"/>
+                <w:rtl w:val="0"/>
+              </w:rPr>
+              <w:t xml:space="preserve">O sistema deve autenticar o usuário através de dados previamente fornecidos pelo Issues Monitoring.</w:t>
+            </w:r>
+          </w:p>
+        </w:tc>
+        <w:tc>
+          <w:tcPr/>
+          <w:p>
+            <w:pPr>
+              <w:spacing w:before="120" w:lineRule="auto"/>
+              <w:contextualSpacing w:val="0"/>
+              <w:jc w:val="both"/>
+              <w:rPr>
+                <w:sz w:val="20"/>
+                <w:szCs w:val="20"/>
+              </w:rPr>
+            </w:pPr>
+            <w:r>
+              <w:rPr>
+                <w:sz w:val="20"/>
+                <w:szCs w:val="20"/>
+                <w:rtl w:val="0"/>
+              </w:rPr>
+              <w:t xml:space="preserve">Proposto</w:t>
+            </w:r>
+          </w:p>
+        </w:tc>
+        <w:tc>
+          <w:tcPr/>
+          <w:p>
+            <w:pPr>
+              <w:spacing w:before="120" w:lineRule="auto"/>
+              <w:contextualSpacing w:val="0"/>
+              <w:jc w:val="both"/>
+              <w:rPr>
+                <w:sz w:val="20"/>
+                <w:szCs w:val="20"/>
+              </w:rPr>
+            </w:pPr>
+            <w:r>
+              <w:rPr>
+                <w:sz w:val="20"/>
+                <w:szCs w:val="20"/>
+                <w:rtl w:val="0"/>
+              </w:rPr>
+              <w:t xml:space="preserve">Alta</w:t>
+            </w:r>
+          </w:p>
+        </w:tc>
+      </w:tr>
+      <w:tr>
+        <w:tc>
+          <w:tcPr/>
+          <w:p>
+            <w:pPr>
+              <w:spacing w:before="120" w:lineRule="auto"/>
+              <w:contextualSpacing w:val="0"/>
+              <w:jc w:val="both"/>
+              <w:rPr>
+                <w:sz w:val="20"/>
+                <w:szCs w:val="20"/>
+              </w:rPr>
+            </w:pPr>
+            <w:r>
+              <w:rPr>
+                <w:sz w:val="20"/>
+                <w:szCs w:val="20"/>
+                <w:rtl w:val="0"/>
+              </w:rPr>
+              <w:t xml:space="preserve">RF14</w:t>
+            </w:r>
+          </w:p>
+        </w:tc>
+        <w:tc>
+          <w:tcPr/>
+          <w:p>
+            <w:pPr>
+              <w:spacing w:before="120" w:lineRule="auto"/>
+              <w:contextualSpacing w:val="0"/>
+              <w:jc w:val="both"/>
+              <w:rPr>
+                <w:sz w:val="20"/>
+                <w:szCs w:val="20"/>
+              </w:rPr>
+            </w:pPr>
+            <w:r>
+              <w:rPr>
+                <w:sz w:val="20"/>
+                <w:szCs w:val="20"/>
+                <w:rtl w:val="0"/>
+              </w:rPr>
+              <w:t xml:space="preserve">O sistema deve possuir uma interface de configuração das áreas do laboratório.</w:t>
+            </w:r>
+          </w:p>
+        </w:tc>
+        <w:tc>
+          <w:tcPr/>
+          <w:p>
+            <w:pPr>
+              <w:spacing w:before="120" w:lineRule="auto"/>
+              <w:contextualSpacing w:val="0"/>
+              <w:jc w:val="both"/>
+              <w:rPr>
+                <w:sz w:val="20"/>
+                <w:szCs w:val="20"/>
+              </w:rPr>
+            </w:pPr>
+            <w:r>
+              <w:rPr>
+                <w:sz w:val="20"/>
+                <w:szCs w:val="20"/>
+                <w:rtl w:val="0"/>
+              </w:rPr>
+              <w:t xml:space="preserve">Proposto</w:t>
+            </w:r>
+          </w:p>
+        </w:tc>
+        <w:tc>
+          <w:tcPr/>
+          <w:p>
+            <w:pPr>
+              <w:spacing w:before="120" w:lineRule="auto"/>
+              <w:contextualSpacing w:val="0"/>
+              <w:jc w:val="both"/>
+              <w:rPr>
+                <w:sz w:val="20"/>
+                <w:szCs w:val="20"/>
+              </w:rPr>
+            </w:pPr>
+            <w:r>
+              <w:rPr>
+                <w:sz w:val="20"/>
+                <w:szCs w:val="20"/>
+                <w:rtl w:val="0"/>
+              </w:rPr>
+              <w:t xml:space="preserve">Baixa</w:t>
             </w:r>
           </w:p>
         </w:tc>
@@ -3350,6 +4267,72 @@
       </w:pPr>
       <w:bookmarkStart w:colFirst="0" w:colLast="0" w:name="_coxxull7yqxq" w:id="4"/>
       <w:bookmarkEnd w:id="4"/>
+      <w:r>
+        <w:rPr>
+          <w:rtl w:val="0"/>
+        </w:rPr>
+      </w:r>
+    </w:p>
+    <w:p>
+      <w:pPr>
+        <w:contextualSpacing w:val="0"/>
+        <w:rPr/>
+      </w:pPr>
+      <w:r>
+        <w:rPr>
+          <w:rtl w:val="0"/>
+        </w:rPr>
+      </w:r>
+    </w:p>
+    <w:p>
+      <w:pPr>
+        <w:contextualSpacing w:val="0"/>
+        <w:rPr/>
+      </w:pPr>
+      <w:r>
+        <w:rPr>
+          <w:rtl w:val="0"/>
+        </w:rPr>
+      </w:r>
+    </w:p>
+    <w:p>
+      <w:pPr>
+        <w:contextualSpacing w:val="0"/>
+        <w:rPr/>
+      </w:pPr>
+      <w:r>
+        <w:rPr>
+          <w:rtl w:val="0"/>
+        </w:rPr>
+      </w:r>
+    </w:p>
+    <w:p>
+      <w:pPr>
+        <w:contextualSpacing w:val="0"/>
+        <w:rPr/>
+      </w:pPr>
+      <w:r>
+        <w:rPr>
+          <w:rtl w:val="0"/>
+        </w:rPr>
+      </w:r>
+    </w:p>
+    <w:p>
+      <w:pPr>
+        <w:contextualSpacing w:val="0"/>
+        <w:rPr/>
+      </w:pPr>
+      <w:r>
+        <w:rPr>
+          <w:rtl w:val="0"/>
+        </w:rPr>
+      </w:r>
+    </w:p>
+    <w:p>
+      <w:pPr>
+        <w:contextualSpacing w:val="0"/>
+        <w:rPr/>
+      </w:pPr>
       <w:r>
         <w:rPr>
           <w:rtl w:val="0"/>
@@ -3730,7 +4713,23 @@
                 <w:szCs w:val="20"/>
                 <w:rtl w:val="0"/>
               </w:rPr>
-              <w:t xml:space="preserve">O sistema deve possuir uma API de comunicação com o Issues Monitoring.</w:t>
+              <w:t xml:space="preserve">O sistema deve determinar a presença do usuário nos laboratórios envolvidos através do endereço MAC do roteador Wi-fi da rede conectada pelo dispositivo móvel do usuário.</w:t>
+            </w:r>
+          </w:p>
+          <w:p>
+            <w:pPr>
+              <w:spacing w:before="120" w:lineRule="auto"/>
+              <w:contextualSpacing w:val="0"/>
+              <w:jc w:val="both"/>
+              <w:rPr>
+                <w:sz w:val="20"/>
+                <w:szCs w:val="20"/>
+              </w:rPr>
+            </w:pPr>
+            <w:r>
+              <w:rPr>
+                <w:rtl w:val="0"/>
+              </w:rPr>
             </w:r>
           </w:p>
         </w:tc>
@@ -3798,45 +4797,29 @@
                 <w:szCs w:val="20"/>
                 <w:rtl w:val="0"/>
               </w:rPr>
-              <w:t xml:space="preserve">RNF02</w:t>
-            </w:r>
-          </w:p>
-        </w:tc>
-        <w:tc>
-          <w:tcPr/>
-          <w:p>
-            <w:pPr>
-              <w:spacing w:before="120" w:lineRule="auto"/>
-              <w:contextualSpacing w:val="0"/>
-              <w:jc w:val="both"/>
-              <w:rPr>
-                <w:sz w:val="20"/>
-                <w:szCs w:val="20"/>
-              </w:rPr>
-            </w:pPr>
-            <w:r>
-              <w:rPr>
-                <w:sz w:val="20"/>
-                <w:szCs w:val="20"/>
-                <w:rtl w:val="0"/>
-              </w:rPr>
-              <w:t xml:space="preserve">O sistema deve ser capaz de determinar a presença do usuário nos laboratórios envolvidos através das informações do roteador Wi-fi da rede conectada pelo dispositivo móvel do usuário.</w:t>
-            </w:r>
-          </w:p>
-          <w:p>
-            <w:pPr>
-              <w:spacing w:before="120" w:lineRule="auto"/>
-              <w:contextualSpacing w:val="0"/>
-              <w:jc w:val="both"/>
-              <w:rPr>
-                <w:sz w:val="20"/>
-                <w:szCs w:val="20"/>
-              </w:rPr>
-            </w:pPr>
-            <w:r>
-              <w:rPr>
-                <w:rtl w:val="0"/>
-              </w:rPr>
+              <w:t xml:space="preserve">RNF09</w:t>
+            </w:r>
+          </w:p>
+        </w:tc>
+        <w:tc>
+          <w:tcPr/>
+          <w:p>
+            <w:pPr>
+              <w:spacing w:before="120" w:lineRule="auto"/>
+              <w:contextualSpacing w:val="0"/>
+              <w:jc w:val="both"/>
+              <w:rPr>
+                <w:sz w:val="20"/>
+                <w:szCs w:val="20"/>
+              </w:rPr>
+            </w:pPr>
+            <w:r>
+              <w:rPr>
+                <w:sz w:val="20"/>
+                <w:szCs w:val="20"/>
+                <w:rtl w:val="0"/>
+              </w:rPr>
+              <w:t xml:space="preserve">O sistema deve implementar APIs Web Service (JSON) para a comunicação com o Issues Monitoring</w:t>
             </w:r>
           </w:p>
         </w:tc>
@@ -3880,7 +4863,7 @@
                 <w:szCs w:val="20"/>
                 <w:rtl w:val="0"/>
               </w:rPr>
-              <w:t xml:space="preserve">Alta</w:t>
+              <w:t xml:space="preserve">Baixa</w:t>
             </w:r>
           </w:p>
         </w:tc>
@@ -3968,7 +4951,7 @@
                 <w:szCs w:val="20"/>
                 <w:rtl w:val="0"/>
               </w:rPr>
-              <w:t xml:space="preserve">RNF03</w:t>
+              <w:t xml:space="preserve">RNF02</w:t>
             </w:r>
           </w:p>
         </w:tc>
@@ -4074,7 +5057,7 @@
                 <w:szCs w:val="20"/>
                 <w:rtl w:val="0"/>
               </w:rPr>
-              <w:t xml:space="preserve">RNF04</w:t>
+              <w:t xml:space="preserve">RNF03</w:t>
             </w:r>
           </w:p>
         </w:tc>
@@ -4164,7 +5147,7 @@
                 <w:szCs w:val="20"/>
                 <w:rtl w:val="0"/>
               </w:rPr>
-              <w:t xml:space="preserve">RNF09</w:t>
+              <w:t xml:space="preserve">RNF04</w:t>
             </w:r>
           </w:p>
         </w:tc>
@@ -4300,84 +5283,6 @@
         </w:tc>
       </w:tr>
       <w:tr>
-        <w:tc>
-          <w:tcPr/>
-          <w:p>
-            <w:pPr>
-              <w:spacing w:before="120" w:lineRule="auto"/>
-              <w:contextualSpacing w:val="0"/>
-              <w:jc w:val="both"/>
-              <w:rPr>
-                <w:sz w:val="20"/>
-                <w:szCs w:val="20"/>
-              </w:rPr>
-            </w:pPr>
-            <w:r>
-              <w:rPr>
-                <w:rtl w:val="0"/>
-              </w:rPr>
-            </w:r>
-          </w:p>
-        </w:tc>
-        <w:tc>
-          <w:tcPr/>
-          <w:p>
-            <w:pPr>
-              <w:spacing w:before="120" w:lineRule="auto"/>
-              <w:contextualSpacing w:val="0"/>
-              <w:jc w:val="both"/>
-              <w:rPr>
-                <w:sz w:val="20"/>
-                <w:szCs w:val="20"/>
-              </w:rPr>
-            </w:pPr>
-            <w:r>
-              <w:rPr>
-                <w:rtl w:val="0"/>
-              </w:rPr>
-            </w:r>
-          </w:p>
-        </w:tc>
-        <w:tc>
-          <w:tcPr/>
-          <w:p>
-            <w:pPr>
-              <w:spacing w:before="120" w:lineRule="auto"/>
-              <w:contextualSpacing w:val="0"/>
-              <w:jc w:val="both"/>
-              <w:rPr>
-                <w:sz w:val="20"/>
-                <w:szCs w:val="20"/>
-              </w:rPr>
-            </w:pPr>
-            <w:r>
-              <w:rPr>
-                <w:rtl w:val="0"/>
-              </w:rPr>
-            </w:r>
-          </w:p>
-        </w:tc>
-        <w:tc>
-          <w:tcPr/>
-          <w:p>
-            <w:pPr>
-              <w:spacing w:before="120" w:lineRule="auto"/>
-              <w:contextualSpacing w:val="0"/>
-              <w:jc w:val="both"/>
-              <w:rPr>
-                <w:sz w:val="20"/>
-                <w:szCs w:val="20"/>
-              </w:rPr>
-            </w:pPr>
-            <w:r>
-              <w:rPr>
-                <w:rtl w:val="0"/>
-              </w:rPr>
-            </w:r>
-          </w:p>
-        </w:tc>
-      </w:tr>
-      <w:tr>
         <w:trPr>
           <w:trHeight w:val="200" w:hRule="atLeast"/>
         </w:trPr>
@@ -4442,84 +5347,6 @@
         </w:tc>
       </w:tr>
       <w:tr>
-        <w:tc>
-          <w:tcPr/>
-          <w:p>
-            <w:pPr>
-              <w:spacing w:before="120" w:lineRule="auto"/>
-              <w:contextualSpacing w:val="0"/>
-              <w:jc w:val="both"/>
-              <w:rPr>
-                <w:sz w:val="20"/>
-                <w:szCs w:val="20"/>
-              </w:rPr>
-            </w:pPr>
-            <w:r>
-              <w:rPr>
-                <w:rtl w:val="0"/>
-              </w:rPr>
-            </w:r>
-          </w:p>
-        </w:tc>
-        <w:tc>
-          <w:tcPr/>
-          <w:p>
-            <w:pPr>
-              <w:spacing w:before="120" w:lineRule="auto"/>
-              <w:contextualSpacing w:val="0"/>
-              <w:jc w:val="both"/>
-              <w:rPr>
-                <w:sz w:val="20"/>
-                <w:szCs w:val="20"/>
-              </w:rPr>
-            </w:pPr>
-            <w:r>
-              <w:rPr>
-                <w:rtl w:val="0"/>
-              </w:rPr>
-            </w:r>
-          </w:p>
-        </w:tc>
-        <w:tc>
-          <w:tcPr/>
-          <w:p>
-            <w:pPr>
-              <w:spacing w:before="120" w:lineRule="auto"/>
-              <w:contextualSpacing w:val="0"/>
-              <w:jc w:val="both"/>
-              <w:rPr>
-                <w:sz w:val="20"/>
-                <w:szCs w:val="20"/>
-              </w:rPr>
-            </w:pPr>
-            <w:r>
-              <w:rPr>
-                <w:rtl w:val="0"/>
-              </w:rPr>
-            </w:r>
-          </w:p>
-        </w:tc>
-        <w:tc>
-          <w:tcPr/>
-          <w:p>
-            <w:pPr>
-              <w:spacing w:before="120" w:lineRule="auto"/>
-              <w:contextualSpacing w:val="0"/>
-              <w:jc w:val="both"/>
-              <w:rPr>
-                <w:sz w:val="20"/>
-                <w:szCs w:val="20"/>
-              </w:rPr>
-            </w:pPr>
-            <w:r>
-              <w:rPr>
-                <w:rtl w:val="0"/>
-              </w:rPr>
-            </w:r>
-          </w:p>
-        </w:tc>
-      </w:tr>
-      <w:tr>
         <w:trPr>
           <w:trHeight w:val="200" w:hRule="atLeast"/>
         </w:trPr>
@@ -5073,6 +5900,9 @@
         </w:tc>
       </w:tr>
       <w:tr>
+        <w:trPr>
+          <w:trHeight w:val="200" w:hRule="atLeast"/>
+        </w:trPr>
         <w:tc>
           <w:tcPr/>
           <w:p>
@@ -5093,122 +5923,27 @@
               </w:rPr>
               <w:t xml:space="preserve">RNF08</w:t>
             </w:r>
-            <w:r>
-              <w:rPr>
-                <w:rtl w:val="0"/>
-              </w:rPr>
-            </w:r>
-          </w:p>
-        </w:tc>
-        <w:tc>
-          <w:tcPr/>
-          <w:p>
-            <w:pPr>
-              <w:spacing w:before="120" w:lineRule="auto"/>
-              <w:contextualSpacing w:val="0"/>
-              <w:jc w:val="both"/>
-              <w:rPr>
-                <w:sz w:val="20"/>
-                <w:szCs w:val="20"/>
-              </w:rPr>
-            </w:pPr>
-            <w:r>
-              <w:rPr>
-                <w:sz w:val="20"/>
-                <w:szCs w:val="20"/>
-                <w:rtl w:val="0"/>
-              </w:rPr>
-              <w:t xml:space="preserve">O sistema deve ter uma interface para a consulta e edição das preferências do usuário.</w:t>
-            </w:r>
-          </w:p>
-        </w:tc>
-        <w:tc>
-          <w:tcPr/>
-          <w:p>
-            <w:pPr>
-              <w:spacing w:before="120" w:lineRule="auto"/>
-              <w:contextualSpacing w:val="0"/>
-              <w:jc w:val="both"/>
-              <w:rPr>
-                <w:sz w:val="20"/>
-                <w:szCs w:val="20"/>
-              </w:rPr>
-            </w:pPr>
-            <w:r>
-              <w:rPr>
-                <w:sz w:val="20"/>
-                <w:szCs w:val="20"/>
-                <w:rtl w:val="0"/>
-              </w:rPr>
-              <w:t xml:space="preserve">Proposto</w:t>
-            </w:r>
-          </w:p>
-        </w:tc>
-        <w:tc>
-          <w:tcPr/>
-          <w:p>
-            <w:pPr>
-              <w:spacing w:before="120" w:lineRule="auto"/>
-              <w:contextualSpacing w:val="0"/>
-              <w:jc w:val="both"/>
-              <w:rPr>
-                <w:sz w:val="20"/>
-                <w:szCs w:val="20"/>
-              </w:rPr>
-            </w:pPr>
-            <w:r>
-              <w:rPr>
-                <w:sz w:val="20"/>
-                <w:szCs w:val="20"/>
-                <w:rtl w:val="0"/>
-              </w:rPr>
-              <w:t xml:space="preserve">Média</w:t>
-            </w:r>
-          </w:p>
-        </w:tc>
-      </w:tr>
-      <w:tr>
-        <w:tc>
-          <w:tcPr/>
-          <w:p>
-            <w:pPr>
-              <w:spacing w:before="120" w:lineRule="auto"/>
-              <w:contextualSpacing w:val="0"/>
-              <w:jc w:val="both"/>
-              <w:rPr>
-                <w:sz w:val="20"/>
-                <w:szCs w:val="20"/>
-              </w:rPr>
-            </w:pPr>
-            <w:r>
-              <w:rPr>
-                <w:sz w:val="20"/>
-                <w:szCs w:val="20"/>
-                <w:rtl w:val="0"/>
-              </w:rPr>
-              <w:t xml:space="preserve">RNF09</w:t>
-            </w:r>
-          </w:p>
-        </w:tc>
-        <w:tc>
-          <w:tcPr/>
-          <w:p>
-            <w:pPr>
-              <w:spacing w:before="120" w:lineRule="auto"/>
-              <w:contextualSpacing w:val="0"/>
-              <w:jc w:val="both"/>
-              <w:rPr>
-                <w:sz w:val="20"/>
-                <w:szCs w:val="20"/>
-              </w:rPr>
-            </w:pPr>
-            <w:r>
-              <w:rPr>
-                <w:sz w:val="20"/>
-                <w:szCs w:val="20"/>
-                <w:rtl w:val="0"/>
-              </w:rPr>
-              <w:t xml:space="preserve">O sistema deve ter uma interface para realizar a autenticação do usuário.</w:t>
+          </w:p>
+        </w:tc>
+        <w:tc>
+          <w:tcPr/>
+          <w:p>
+            <w:pPr>
+              <w:spacing w:before="120" w:lineRule="auto"/>
+              <w:contextualSpacing w:val="0"/>
+              <w:jc w:val="both"/>
+              <w:rPr>
+                <w:sz w:val="20"/>
+                <w:szCs w:val="20"/>
+              </w:rPr>
+            </w:pPr>
+            <w:r>
+              <w:rPr>
+                <w:sz w:val="20"/>
+                <w:szCs w:val="20"/>
+                <w:rtl w:val="0"/>
+              </w:rPr>
+              <w:t xml:space="preserve">As interfaces do sistema devem ser acessadas através de uma interface inicial com uma sidebar.</w:t>
             </w:r>
           </w:p>
         </w:tc>
@@ -5324,84 +6059,6 @@
         </w:tc>
       </w:tr>
       <w:tr>
-        <w:tc>
-          <w:tcPr/>
-          <w:p>
-            <w:pPr>
-              <w:spacing w:before="120" w:lineRule="auto"/>
-              <w:contextualSpacing w:val="0"/>
-              <w:jc w:val="both"/>
-              <w:rPr>
-                <w:sz w:val="20"/>
-                <w:szCs w:val="20"/>
-              </w:rPr>
-            </w:pPr>
-            <w:r>
-              <w:rPr>
-                <w:rtl w:val="0"/>
-              </w:rPr>
-            </w:r>
-          </w:p>
-        </w:tc>
-        <w:tc>
-          <w:tcPr/>
-          <w:p>
-            <w:pPr>
-              <w:spacing w:before="120" w:lineRule="auto"/>
-              <w:contextualSpacing w:val="0"/>
-              <w:jc w:val="both"/>
-              <w:rPr>
-                <w:sz w:val="20"/>
-                <w:szCs w:val="20"/>
-              </w:rPr>
-            </w:pPr>
-            <w:r>
-              <w:rPr>
-                <w:rtl w:val="0"/>
-              </w:rPr>
-            </w:r>
-          </w:p>
-        </w:tc>
-        <w:tc>
-          <w:tcPr/>
-          <w:p>
-            <w:pPr>
-              <w:spacing w:before="120" w:lineRule="auto"/>
-              <w:contextualSpacing w:val="0"/>
-              <w:jc w:val="both"/>
-              <w:rPr>
-                <w:sz w:val="20"/>
-                <w:szCs w:val="20"/>
-              </w:rPr>
-            </w:pPr>
-            <w:r>
-              <w:rPr>
-                <w:rtl w:val="0"/>
-              </w:rPr>
-            </w:r>
-          </w:p>
-        </w:tc>
-        <w:tc>
-          <w:tcPr/>
-          <w:p>
-            <w:pPr>
-              <w:spacing w:before="120" w:lineRule="auto"/>
-              <w:contextualSpacing w:val="0"/>
-              <w:jc w:val="both"/>
-              <w:rPr>
-                <w:sz w:val="20"/>
-                <w:szCs w:val="20"/>
-              </w:rPr>
-            </w:pPr>
-            <w:r>
-              <w:rPr>
-                <w:rtl w:val="0"/>
-              </w:rPr>
-            </w:r>
-          </w:p>
-        </w:tc>
-      </w:tr>
-      <w:tr>
         <w:trPr>
           <w:trHeight w:val="200" w:hRule="atLeast"/>
         </w:trPr>
@@ -5467,85 +6124,41 @@
           </w:p>
         </w:tc>
       </w:tr>
-      <w:tr>
-        <w:tc>
-          <w:tcPr/>
-          <w:p>
-            <w:pPr>
-              <w:spacing w:before="120" w:lineRule="auto"/>
-              <w:contextualSpacing w:val="0"/>
-              <w:jc w:val="both"/>
-              <w:rPr>
-                <w:sz w:val="20"/>
-                <w:szCs w:val="20"/>
-              </w:rPr>
-            </w:pPr>
-            <w:r>
-              <w:rPr>
-                <w:rtl w:val="0"/>
-              </w:rPr>
-            </w:r>
-          </w:p>
-        </w:tc>
-        <w:tc>
-          <w:tcPr/>
-          <w:p>
-            <w:pPr>
-              <w:spacing w:before="120" w:lineRule="auto"/>
-              <w:contextualSpacing w:val="0"/>
-              <w:jc w:val="both"/>
-              <w:rPr>
-                <w:sz w:val="20"/>
-                <w:szCs w:val="20"/>
-              </w:rPr>
-            </w:pPr>
-            <w:r>
-              <w:rPr>
-                <w:rtl w:val="0"/>
-              </w:rPr>
-            </w:r>
-          </w:p>
-        </w:tc>
-        <w:tc>
-          <w:tcPr/>
-          <w:p>
-            <w:pPr>
-              <w:spacing w:before="120" w:lineRule="auto"/>
-              <w:contextualSpacing w:val="0"/>
-              <w:jc w:val="both"/>
-              <w:rPr>
-                <w:sz w:val="20"/>
-                <w:szCs w:val="20"/>
-              </w:rPr>
-            </w:pPr>
-            <w:r>
-              <w:rPr>
-                <w:rtl w:val="0"/>
-              </w:rPr>
-            </w:r>
-          </w:p>
-        </w:tc>
-        <w:tc>
-          <w:tcPr/>
-          <w:p>
-            <w:pPr>
-              <w:spacing w:before="120" w:lineRule="auto"/>
-              <w:contextualSpacing w:val="0"/>
-              <w:jc w:val="both"/>
-              <w:rPr>
-                <w:sz w:val="20"/>
-                <w:szCs w:val="20"/>
-              </w:rPr>
-            </w:pPr>
-            <w:r>
-              <w:rPr>
-                <w:rtl w:val="0"/>
-              </w:rPr>
-            </w:r>
-          </w:p>
-        </w:tc>
-      </w:tr>
     </w:tbl>
+    <w:p>
+      <w:pPr>
+        <w:spacing w:before="120" w:lineRule="auto"/>
+        <w:contextualSpacing w:val="0"/>
+        <w:jc w:val="both"/>
+        <w:rPr>
+          <w:color w:val="4f81bd"/>
+          <w:sz w:val="20"/>
+          <w:szCs w:val="20"/>
+        </w:rPr>
+      </w:pPr>
+      <w:r>
+        <w:rPr>
+          <w:rtl w:val="0"/>
+        </w:rPr>
+      </w:r>
+    </w:p>
+    <w:p>
+      <w:pPr>
+        <w:spacing w:before="120" w:lineRule="auto"/>
+        <w:contextualSpacing w:val="0"/>
+        <w:jc w:val="both"/>
+        <w:rPr>
+          <w:color w:val="4f81bd"/>
+          <w:sz w:val="20"/>
+          <w:szCs w:val="20"/>
+        </w:rPr>
+      </w:pPr>
+      <w:r>
+        <w:rPr>
+          <w:rtl w:val="0"/>
+        </w:rPr>
+      </w:r>
+    </w:p>
     <w:p>
       <w:pPr>
         <w:spacing w:before="120" w:lineRule="auto"/>

</xml_diff>